<commit_message>
Se agrego la funcion de que para realizar ataques tiene que usar ciertos dados
</commit_message>
<xml_diff>
--- a/Anotaciones/18_Abril_2025.docx
+++ b/Anotaciones/18_Abril_2025.docx
@@ -614,7 +614,7 @@
           <w14:ligatures w14:val="none"/>
         </w:rPr>
         <w:pict w14:anchorId="35D83FAE">
-          <v:rect id="_x0000_i1103" style="width:0;height:.75pt" o:hralign="center" o:hrstd="t" o:hrnoshade="t" o:hr="t" fillcolor="#404040" stroked="f"/>
+          <v:rect id="_x0000_i1025" style="width:0;height:.75pt" o:hralign="center" o:hrstd="t" o:hrnoshade="t" o:hr="t" fillcolor="#404040" stroked="f"/>
         </w:pict>
       </w:r>
     </w:p>
@@ -674,7 +674,7 @@
           <w:kern w:val="0"/>
           <w:sz w:val="24"/>
           <w:szCs w:val="24"/>
-          <w:lang w:eastAsia="es-MX"/>
+          <w:lang w:val="en-US" w:eastAsia="es-MX"/>
           <w14:ligatures w14:val="none"/>
         </w:rPr>
       </w:pPr>
@@ -687,7 +687,7 @@
           <w:kern w:val="0"/>
           <w:sz w:val="24"/>
           <w:szCs w:val="24"/>
-          <w:lang w:eastAsia="es-MX"/>
+          <w:lang w:val="en-US" w:eastAsia="es-MX"/>
           <w14:ligatures w14:val="none"/>
         </w:rPr>
         <w:t>Ataque Normal</w:t>
@@ -699,7 +699,7 @@
           <w:kern w:val="0"/>
           <w:sz w:val="24"/>
           <w:szCs w:val="24"/>
-          <w:lang w:eastAsia="es-MX"/>
+          <w:lang w:val="en-US" w:eastAsia="es-MX"/>
           <w14:ligatures w14:val="none"/>
         </w:rPr>
         <w:t>: </w:t>
@@ -713,7 +713,7 @@
           <w:kern w:val="0"/>
           <w:sz w:val="24"/>
           <w:szCs w:val="24"/>
-          <w:lang w:eastAsia="es-MX"/>
+          <w:lang w:val="en-US" w:eastAsia="es-MX"/>
           <w14:ligatures w14:val="none"/>
         </w:rPr>
         <w:t>Strike of Fortune</w:t>
@@ -725,7 +725,7 @@
           <w:kern w:val="0"/>
           <w:sz w:val="24"/>
           <w:szCs w:val="24"/>
-          <w:lang w:eastAsia="es-MX"/>
+          <w:lang w:val="en-US" w:eastAsia="es-MX"/>
           <w14:ligatures w14:val="none"/>
         </w:rPr>
         <w:t> – 2 PHY DMG.</w:t>
@@ -921,7 +921,7 @@
           <w14:ligatures w14:val="none"/>
         </w:rPr>
         <w:pict w14:anchorId="440FD479">
-          <v:rect id="_x0000_i1104" style="width:0;height:.75pt" o:hralign="center" o:hrstd="t" o:hrnoshade="t" o:hr="t" fillcolor="#404040" stroked="f"/>
+          <v:rect id="_x0000_i1026" style="width:0;height:.75pt" o:hralign="center" o:hrstd="t" o:hrnoshade="t" o:hr="t" fillcolor="#404040" stroked="f"/>
         </w:pict>
       </w:r>
     </w:p>
@@ -981,7 +981,7 @@
           <w:kern w:val="0"/>
           <w:sz w:val="24"/>
           <w:szCs w:val="24"/>
-          <w:lang w:eastAsia="es-MX"/>
+          <w:lang w:val="en-US" w:eastAsia="es-MX"/>
           <w14:ligatures w14:val="none"/>
         </w:rPr>
       </w:pPr>
@@ -994,7 +994,7 @@
           <w:kern w:val="0"/>
           <w:sz w:val="24"/>
           <w:szCs w:val="24"/>
-          <w:lang w:eastAsia="es-MX"/>
+          <w:lang w:val="en-US" w:eastAsia="es-MX"/>
           <w14:ligatures w14:val="none"/>
         </w:rPr>
         <w:t>Ataque Normal</w:t>
@@ -1006,7 +1006,7 @@
           <w:kern w:val="0"/>
           <w:sz w:val="24"/>
           <w:szCs w:val="24"/>
-          <w:lang w:eastAsia="es-MX"/>
+          <w:lang w:val="en-US" w:eastAsia="es-MX"/>
           <w14:ligatures w14:val="none"/>
         </w:rPr>
         <w:t>: </w:t>
@@ -1020,7 +1020,7 @@
           <w:kern w:val="0"/>
           <w:sz w:val="24"/>
           <w:szCs w:val="24"/>
-          <w:lang w:eastAsia="es-MX"/>
+          <w:lang w:val="en-US" w:eastAsia="es-MX"/>
           <w14:ligatures w14:val="none"/>
         </w:rPr>
         <w:t>Yunlai Swordsmanship</w:t>
@@ -1032,7 +1032,7 @@
           <w:kern w:val="0"/>
           <w:sz w:val="24"/>
           <w:szCs w:val="24"/>
-          <w:lang w:eastAsia="es-MX"/>
+          <w:lang w:val="en-US" w:eastAsia="es-MX"/>
           <w14:ligatures w14:val="none"/>
         </w:rPr>
         <w:t> – 2 PHY DMG.</w:t>
@@ -1281,7 +1281,7 @@
         </w:rPr>
         <w:lastRenderedPageBreak/>
         <w:pict w14:anchorId="2E56ECC4">
-          <v:rect id="_x0000_i1105" style="width:0;height:.75pt" o:hralign="center" o:hrstd="t" o:hrnoshade="t" o:hr="t" fillcolor="#404040" stroked="f"/>
+          <v:rect id="_x0000_i1027" style="width:0;height:.75pt" o:hralign="center" o:hrstd="t" o:hrnoshade="t" o:hr="t" fillcolor="#404040" stroked="f"/>
         </w:pict>
       </w:r>
     </w:p>
@@ -1614,7 +1614,7 @@
           <w14:ligatures w14:val="none"/>
         </w:rPr>
         <w:pict w14:anchorId="57C5E7A1">
-          <v:rect id="_x0000_i1106" style="width:0;height:.75pt" o:hralign="center" o:hrstd="t" o:hrnoshade="t" o:hr="t" fillcolor="#404040" stroked="f"/>
+          <v:rect id="_x0000_i1028" style="width:0;height:.75pt" o:hralign="center" o:hrstd="t" o:hrnoshade="t" o:hr="t" fillcolor="#404040" stroked="f"/>
         </w:pict>
       </w:r>
     </w:p>
@@ -1947,7 +1947,7 @@
           <w14:ligatures w14:val="none"/>
         </w:rPr>
         <w:pict w14:anchorId="5E53EFD1">
-          <v:rect id="_x0000_i1107" style="width:0;height:.75pt" o:hralign="center" o:hrstd="t" o:hrnoshade="t" o:hr="t" fillcolor="#404040" stroked="f"/>
+          <v:rect id="_x0000_i1029" style="width:0;height:.75pt" o:hralign="center" o:hrstd="t" o:hrnoshade="t" o:hr="t" fillcolor="#404040" stroked="f"/>
         </w:pict>
       </w:r>
     </w:p>
@@ -2225,7 +2225,7 @@
           <w14:ligatures w14:val="none"/>
         </w:rPr>
         <w:pict w14:anchorId="55240715">
-          <v:rect id="_x0000_i1108" style="width:0;height:.75pt" o:hralign="center" o:hrstd="t" o:hrnoshade="t" o:hr="t" fillcolor="#404040" stroked="f"/>
+          <v:rect id="_x0000_i1030" style="width:0;height:.75pt" o:hralign="center" o:hrstd="t" o:hrnoshade="t" o:hr="t" fillcolor="#404040" stroked="f"/>
         </w:pict>
       </w:r>
     </w:p>
@@ -2507,7 +2507,7 @@
           <w14:ligatures w14:val="none"/>
         </w:rPr>
         <w:pict w14:anchorId="62308885">
-          <v:rect id="_x0000_i1109" style="width:0;height:.75pt" o:hralign="center" o:hrstd="t" o:hrnoshade="t" o:hr="t" fillcolor="#404040" stroked="f"/>
+          <v:rect id="_x0000_i1031" style="width:0;height:.75pt" o:hralign="center" o:hrstd="t" o:hrnoshade="t" o:hr="t" fillcolor="#404040" stroked="f"/>
         </w:pict>
       </w:r>
     </w:p>
@@ -2814,7 +2814,7 @@
           <w14:ligatures w14:val="none"/>
         </w:rPr>
         <w:pict w14:anchorId="7AF232A0">
-          <v:rect id="_x0000_i1110" style="width:0;height:.75pt" o:hralign="center" o:hrstd="t" o:hrnoshade="t" o:hr="t" fillcolor="#404040" stroked="f"/>
+          <v:rect id="_x0000_i1032" style="width:0;height:.75pt" o:hralign="center" o:hrstd="t" o:hrnoshade="t" o:hr="t" fillcolor="#404040" stroked="f"/>
         </w:pict>
       </w:r>
     </w:p>
@@ -2874,7 +2874,7 @@
           <w:kern w:val="0"/>
           <w:sz w:val="24"/>
           <w:szCs w:val="24"/>
-          <w:lang w:eastAsia="es-MX"/>
+          <w:lang w:val="en-US" w:eastAsia="es-MX"/>
           <w14:ligatures w14:val="none"/>
         </w:rPr>
       </w:pPr>
@@ -2887,7 +2887,7 @@
           <w:kern w:val="0"/>
           <w:sz w:val="24"/>
           <w:szCs w:val="24"/>
-          <w:lang w:eastAsia="es-MX"/>
+          <w:lang w:val="en-US" w:eastAsia="es-MX"/>
           <w14:ligatures w14:val="none"/>
         </w:rPr>
         <w:t>Ataque Normal</w:t>
@@ -2899,7 +2899,7 @@
           <w:kern w:val="0"/>
           <w:sz w:val="24"/>
           <w:szCs w:val="24"/>
-          <w:lang w:eastAsia="es-MX"/>
+          <w:lang w:val="en-US" w:eastAsia="es-MX"/>
           <w14:ligatures w14:val="none"/>
         </w:rPr>
         <w:t>: </w:t>
@@ -2913,7 +2913,7 @@
           <w:kern w:val="0"/>
           <w:sz w:val="24"/>
           <w:szCs w:val="24"/>
-          <w:lang w:eastAsia="es-MX"/>
+          <w:lang w:val="en-US" w:eastAsia="es-MX"/>
           <w14:ligatures w14:val="none"/>
         </w:rPr>
         <w:t>Weaving Blade</w:t>
@@ -2925,7 +2925,7 @@
           <w:kern w:val="0"/>
           <w:sz w:val="24"/>
           <w:szCs w:val="24"/>
-          <w:lang w:eastAsia="es-MX"/>
+          <w:lang w:val="en-US" w:eastAsia="es-MX"/>
           <w14:ligatures w14:val="none"/>
         </w:rPr>
         <w:t> – 2 PHY DMG.</w:t>
@@ -3121,7 +3121,7 @@
           <w14:ligatures w14:val="none"/>
         </w:rPr>
         <w:pict w14:anchorId="388D1BF0">
-          <v:rect id="_x0000_i1111" style="width:0;height:.75pt" o:hralign="center" o:hrstd="t" o:hrnoshade="t" o:hr="t" fillcolor="#404040" stroked="f"/>
+          <v:rect id="_x0000_i1033" style="width:0;height:.75pt" o:hralign="center" o:hrstd="t" o:hrnoshade="t" o:hr="t" fillcolor="#404040" stroked="f"/>
         </w:pict>
       </w:r>
     </w:p>
@@ -3181,7 +3181,7 @@
           <w:kern w:val="0"/>
           <w:sz w:val="24"/>
           <w:szCs w:val="24"/>
-          <w:lang w:eastAsia="es-MX"/>
+          <w:lang w:val="en-US" w:eastAsia="es-MX"/>
           <w14:ligatures w14:val="none"/>
         </w:rPr>
       </w:pPr>
@@ -3194,7 +3194,7 @@
           <w:kern w:val="0"/>
           <w:sz w:val="24"/>
           <w:szCs w:val="24"/>
-          <w:lang w:eastAsia="es-MX"/>
+          <w:lang w:val="en-US" w:eastAsia="es-MX"/>
           <w14:ligatures w14:val="none"/>
         </w:rPr>
         <w:t>Ataque Normal</w:t>
@@ -3206,7 +3206,7 @@
           <w:kern w:val="0"/>
           <w:sz w:val="24"/>
           <w:szCs w:val="24"/>
-          <w:lang w:eastAsia="es-MX"/>
+          <w:lang w:val="en-US" w:eastAsia="es-MX"/>
           <w14:ligatures w14:val="none"/>
         </w:rPr>
         <w:t>: </w:t>
@@ -3220,7 +3220,7 @@
           <w:kern w:val="0"/>
           <w:sz w:val="24"/>
           <w:szCs w:val="24"/>
-          <w:lang w:eastAsia="es-MX"/>
+          <w:lang w:val="en-US" w:eastAsia="es-MX"/>
           <w14:ligatures w14:val="none"/>
         </w:rPr>
         <w:t>Rain of Stone</w:t>
@@ -3232,7 +3232,7 @@
           <w:kern w:val="0"/>
           <w:sz w:val="24"/>
           <w:szCs w:val="24"/>
-          <w:lang w:eastAsia="es-MX"/>
+          <w:lang w:val="en-US" w:eastAsia="es-MX"/>
           <w14:ligatures w14:val="none"/>
         </w:rPr>
         <w:t> – 2 PHY DMG.</w:t>
@@ -3429,7 +3429,7 @@
           <w14:ligatures w14:val="none"/>
         </w:rPr>
         <w:pict w14:anchorId="18758AC0">
-          <v:rect id="_x0000_i1112" style="width:0;height:.75pt" o:hralign="center" o:hrstd="t" o:hrnoshade="t" o:hr="t" fillcolor="#404040" stroked="f"/>
+          <v:rect id="_x0000_i1034" style="width:0;height:.75pt" o:hralign="center" o:hrstd="t" o:hrnoshade="t" o:hr="t" fillcolor="#404040" stroked="f"/>
         </w:pict>
       </w:r>
     </w:p>
@@ -3489,7 +3489,7 @@
           <w:kern w:val="0"/>
           <w:sz w:val="24"/>
           <w:szCs w:val="24"/>
-          <w:lang w:eastAsia="es-MX"/>
+          <w:lang w:val="en-US" w:eastAsia="es-MX"/>
           <w14:ligatures w14:val="none"/>
         </w:rPr>
       </w:pPr>
@@ -3502,7 +3502,7 @@
           <w:kern w:val="0"/>
           <w:sz w:val="24"/>
           <w:szCs w:val="24"/>
-          <w:lang w:eastAsia="es-MX"/>
+          <w:lang w:val="en-US" w:eastAsia="es-MX"/>
           <w14:ligatures w14:val="none"/>
         </w:rPr>
         <w:t>Ataque Normal</w:t>
@@ -3514,7 +3514,7 @@
           <w:kern w:val="0"/>
           <w:sz w:val="24"/>
           <w:szCs w:val="24"/>
-          <w:lang w:eastAsia="es-MX"/>
+          <w:lang w:val="en-US" w:eastAsia="es-MX"/>
           <w14:ligatures w14:val="none"/>
         </w:rPr>
         <w:t>: </w:t>
@@ -3528,7 +3528,7 @@
           <w:kern w:val="0"/>
           <w:sz w:val="24"/>
           <w:szCs w:val="24"/>
-          <w:lang w:eastAsia="es-MX"/>
+          <w:lang w:val="en-US" w:eastAsia="es-MX"/>
           <w14:ligatures w14:val="none"/>
         </w:rPr>
         <w:t>Abductive Reasoning</w:t>
@@ -3540,7 +3540,7 @@
           <w:kern w:val="0"/>
           <w:sz w:val="24"/>
           <w:szCs w:val="24"/>
-          <w:lang w:eastAsia="es-MX"/>
+          <w:lang w:val="en-US" w:eastAsia="es-MX"/>
           <w14:ligatures w14:val="none"/>
         </w:rPr>
         <w:t> – 2 PHY DMG.</w:t>
@@ -3762,7 +3762,7 @@
           <w14:ligatures w14:val="none"/>
         </w:rPr>
         <w:pict w14:anchorId="7058A2F1">
-          <v:rect id="_x0000_i1113" style="width:0;height:.75pt" o:hralign="center" o:hrstd="t" o:hrnoshade="t" o:hr="t" fillcolor="#404040" stroked="f"/>
+          <v:rect id="_x0000_i1035" style="width:0;height:.75pt" o:hralign="center" o:hrstd="t" o:hrnoshade="t" o:hr="t" fillcolor="#404040" stroked="f"/>
         </w:pict>
       </w:r>
     </w:p>
@@ -4069,7 +4069,7 @@
           <w14:ligatures w14:val="none"/>
         </w:rPr>
         <w:pict w14:anchorId="136FE46D">
-          <v:rect id="_x0000_i1114" style="width:0;height:.75pt" o:hralign="center" o:hrstd="t" o:hrnoshade="t" o:hr="t" fillcolor="#404040" stroked="f"/>
+          <v:rect id="_x0000_i1036" style="width:0;height:.75pt" o:hralign="center" o:hrstd="t" o:hrnoshade="t" o:hr="t" fillcolor="#404040" stroked="f"/>
         </w:pict>
       </w:r>
     </w:p>
@@ -4351,7 +4351,7 @@
           <w14:ligatures w14:val="none"/>
         </w:rPr>
         <w:pict w14:anchorId="469ADA3A">
-          <v:rect id="_x0000_i1115" style="width:0;height:.75pt" o:hralign="center" o:hrstd="t" o:hrnoshade="t" o:hr="t" fillcolor="#404040" stroked="f"/>
+          <v:rect id="_x0000_i1037" style="width:0;height:.75pt" o:hralign="center" o:hrstd="t" o:hrnoshade="t" o:hr="t" fillcolor="#404040" stroked="f"/>
         </w:pict>
       </w:r>
     </w:p>
@@ -4411,7 +4411,7 @@
           <w:kern w:val="0"/>
           <w:sz w:val="24"/>
           <w:szCs w:val="24"/>
-          <w:lang w:eastAsia="es-MX"/>
+          <w:lang w:val="en-US" w:eastAsia="es-MX"/>
           <w14:ligatures w14:val="none"/>
         </w:rPr>
       </w:pPr>
@@ -4424,7 +4424,7 @@
           <w:kern w:val="0"/>
           <w:sz w:val="24"/>
           <w:szCs w:val="24"/>
-          <w:lang w:eastAsia="es-MX"/>
+          <w:lang w:val="en-US" w:eastAsia="es-MX"/>
           <w14:ligatures w14:val="none"/>
         </w:rPr>
         <w:t>Ataque Normal</w:t>
@@ -4436,7 +4436,7 @@
           <w:kern w:val="0"/>
           <w:sz w:val="24"/>
           <w:szCs w:val="24"/>
-          <w:lang w:eastAsia="es-MX"/>
+          <w:lang w:val="en-US" w:eastAsia="es-MX"/>
           <w14:ligatures w14:val="none"/>
         </w:rPr>
         <w:t>: </w:t>
@@ -4450,7 +4450,7 @@
           <w:kern w:val="0"/>
           <w:sz w:val="24"/>
           <w:szCs w:val="24"/>
-          <w:lang w:eastAsia="es-MX"/>
+          <w:lang w:val="en-US" w:eastAsia="es-MX"/>
           <w14:ligatures w14:val="none"/>
         </w:rPr>
         <w:t>Spear of the Church</w:t>
@@ -4462,7 +4462,7 @@
           <w:kern w:val="0"/>
           <w:sz w:val="24"/>
           <w:szCs w:val="24"/>
-          <w:lang w:eastAsia="es-MX"/>
+          <w:lang w:val="en-US" w:eastAsia="es-MX"/>
           <w14:ligatures w14:val="none"/>
         </w:rPr>
         <w:t> – 2 PHY DMG.</w:t>
@@ -4681,6 +4681,25 @@
       <w:pPr>
         <w:jc w:val="both"/>
       </w:pPr>
+      <w:r>
+        <w:t>Supongamos que tenemos esta lista</w:t>
+      </w:r>
+    </w:p>
+    <w:p>
+      <w:pPr>
+        <w:jc w:val="both"/>
+      </w:pPr>
+      <w:r>
+        <w:t>A, E, I</w:t>
+      </w:r>
+    </w:p>
+    <w:p>
+      <w:pPr>
+        <w:jc w:val="both"/>
+      </w:pPr>
+      <w:r>
+        <w:t>J, A, D, E, K ,I,E</w:t>
+      </w:r>
     </w:p>
     <w:sectPr>
       <w:pgSz w:w="12240" w:h="15840"/>

</xml_diff>

<commit_message>
Parte logica terminada (Por lo menos la que no implica interfaz grafica)
</commit_message>
<xml_diff>
--- a/Anotaciones/18_Abril_2025.docx
+++ b/Anotaciones/18_Abril_2025.docx
@@ -4671,35 +4671,22 @@
       <w:pPr>
         <w:jc w:val="both"/>
       </w:pPr>
+      <w:r>
+        <w:t>05/05/25</w:t>
+      </w:r>
     </w:p>
     <w:p>
       <w:pPr>
         <w:jc w:val="both"/>
       </w:pPr>
+      <w:r>
+        <w:t>Ya se hizo el calculo de daño con las armas equipadas, las cartas de armas ya se pueden aplicar, solo falta: buffos de cartas de apoyo(aumento daño, mas dados,  mas cartas, reducción de costos), conteo de turnos para cada personaje para las definitivas. Poner buffos escudo, mitigación, recuperar vida( personalidar cada habilidad del personaje)</w:t>
+      </w:r>
     </w:p>
     <w:p>
       <w:pPr>
         <w:jc w:val="both"/>
       </w:pPr>
-      <w:r>
-        <w:t>Supongamos que tenemos esta lista</w:t>
-      </w:r>
-    </w:p>
-    <w:p>
-      <w:pPr>
-        <w:jc w:val="both"/>
-      </w:pPr>
-      <w:r>
-        <w:t>A, E, I</w:t>
-      </w:r>
-    </w:p>
-    <w:p>
-      <w:pPr>
-        <w:jc w:val="both"/>
-      </w:pPr>
-      <w:r>
-        <w:t>J, A, D, E, K ,I,E</w:t>
-      </w:r>
     </w:p>
     <w:sectPr>
       <w:pgSz w:w="12240" w:h="15840"/>

</xml_diff>

<commit_message>
Se avanzo al apartado de cartas de accion pero no se logro mucho,falta realizar validaciones en caso de que se acaben las cartas en uso durante la pruebas note que algunos buffos de las cartas no se aplican(hay que revisar ese apartado), tambien hare algunas modificaciones en aplicar efecto del arma para que cambie el ataque base y no solo el daño final recibido(se modificara el toString). Se espera que mañana ya quede terminado el proyecto en general solo falta configurar bien los botones de usar carta
</commit_message>
<xml_diff>
--- a/Anotaciones/18_Abril_2025.docx
+++ b/Anotaciones/18_Abril_2025.docx
@@ -38,15 +38,7 @@
     </w:p>
     <w:p>
       <w:r>
-        <w:t xml:space="preserve">Clase cartas: Se van a crear una clase abstracta(carta) con atributo de nombre, descripción y costo. De la clase madre se </w:t>
-      </w:r>
-      <w:proofErr w:type="gramStart"/>
-      <w:r>
-        <w:t>creara</w:t>
-      </w:r>
-      <w:proofErr w:type="gramEnd"/>
-      <w:r>
-        <w:t xml:space="preserve"> dos clase hijas que serán las cartas de personaje y de acción. Con sus respectivos métodos las cuales </w:t>
+        <w:t xml:space="preserve">Clase cartas: Se van a crear una clase abstracta(carta) con atributo de nombre, descripción y costo. De la clase madre se creara dos clase hijas que serán las cartas de personaje y de acción. Con sus respectivos métodos las cuales </w:t>
       </w:r>
       <w:proofErr w:type="spellStart"/>
       <w:r>
@@ -101,15 +93,7 @@
     </w:p>
     <w:p>
       <w:r>
-        <w:t xml:space="preserve">Clase juego: </w:t>
-      </w:r>
-      <w:proofErr w:type="gramStart"/>
-      <w:r>
-        <w:t>va</w:t>
-      </w:r>
-      <w:proofErr w:type="gramEnd"/>
-      <w:r>
-        <w:t xml:space="preserve"> hacer el inicializador de todo y controlara todo el juego (controlar el juego es generar las fichas de cada jugador, terminar rondas).</w:t>
+        <w:t>Clase juego: va hacer el inicializador de todo y controlara todo el juego (controlar el juego es generar las fichas de cada jugador, terminar rondas).</w:t>
       </w:r>
     </w:p>
     <w:p>
@@ -227,15 +211,7 @@
       </w:r>
       <w:proofErr w:type="spellEnd"/>
       <w:r>
-        <w:t xml:space="preserve"> cartas se </w:t>
-      </w:r>
-      <w:proofErr w:type="gramStart"/>
-      <w:r>
-        <w:t>usara</w:t>
-      </w:r>
-      <w:proofErr w:type="gramEnd"/>
-      <w:r>
-        <w:t xml:space="preserve"> al inicio de cada juego y al iniciar una ronda para darle cartas al jugador. </w:t>
+        <w:t xml:space="preserve"> cartas se usara al inicio de cada juego y al iniciar una ronda para darle cartas al jugador. </w:t>
       </w:r>
       <w:proofErr w:type="spellStart"/>
       <w:r>
@@ -267,15 +243,7 @@
       </w:r>
       <w:proofErr w:type="spellEnd"/>
       <w:r>
-        <w:t xml:space="preserve"> atributos pero por el momento son esos). Las funciones de ganar y perder vida son para cuando reciben curación o daño respectivamente. Cuentan con el método ataque básico en el cual es un método igual independientemente del personaje solo si el personaje usa catalizador ahí cambio un poco no requiere mucho cambio. Lo diferente es en los método que hereda pero eso se </w:t>
-      </w:r>
-      <w:proofErr w:type="gramStart"/>
-      <w:r>
-        <w:t>va</w:t>
-      </w:r>
-      <w:proofErr w:type="gramEnd"/>
-      <w:r>
-        <w:t xml:space="preserve"> hablar en el siguiente párrafo.</w:t>
+        <w:t xml:space="preserve"> atributos pero por el momento son esos). Las funciones de ganar y perder vida son para cuando reciben curación o daño respectivamente. Cuentan con el método ataque básico en el cual es un método igual independientemente del personaje solo si el personaje usa catalizador ahí cambio un poco no requiere mucho cambio. Lo diferente es en los método que hereda pero eso se va hablar en el siguiente párrafo.</w:t>
       </w:r>
     </w:p>
     <w:p>
@@ -518,13 +486,8 @@
       <w:pPr>
         <w:jc w:val="both"/>
       </w:pPr>
-      <w:proofErr w:type="gramStart"/>
-      <w:r>
-        <w:t>Personajes a usar</w:t>
-      </w:r>
-      <w:proofErr w:type="gramEnd"/>
-      <w:r>
-        <w:t xml:space="preserve">: </w:t>
+      <w:r>
+        <w:t xml:space="preserve">Personajes a usar: </w:t>
       </w:r>
     </w:p>
     <w:p>
@@ -7928,15 +7891,7 @@
       </w:r>
       <w:proofErr w:type="spellEnd"/>
       <w:r>
-        <w:t xml:space="preserve"> el resorteo </w:t>
-      </w:r>
-      <w:proofErr w:type="gramStart"/>
-      <w:r>
-        <w:t>de  dados</w:t>
-      </w:r>
-      <w:proofErr w:type="gramEnd"/>
-      <w:r>
-        <w:t xml:space="preserve"> para que se sortearan otra vez los dados que no son de los elementos </w:t>
+        <w:t xml:space="preserve"> el resorteo de  dados para que se sortearan otra vez los dados que no son de los elementos </w:t>
       </w:r>
       <w:proofErr w:type="spellStart"/>
       <w:r>
@@ -8038,10 +7993,24 @@
     <w:p>
       <w:pPr>
         <w:jc w:val="both"/>
-      </w:pPr>
-      <w:r>
-        <w:t>Cartas de apoyo</w:t>
-      </w:r>
+        <w:rPr>
+          <w:lang w:val="en-US"/>
+        </w:rPr>
+      </w:pPr>
+      <w:r>
+        <w:rPr>
+          <w:lang w:val="en-US"/>
+        </w:rPr>
+        <w:t xml:space="preserve">Cartas de </w:t>
+      </w:r>
+      <w:proofErr w:type="spellStart"/>
+      <w:r>
+        <w:rPr>
+          <w:lang w:val="en-US"/>
+        </w:rPr>
+        <w:t>apoyo</w:t>
+      </w:r>
+      <w:proofErr w:type="spellEnd"/>
     </w:p>
     <w:p>
       <w:pPr>
@@ -8055,25 +8024,7 @@
         <w:rPr>
           <w:lang w:val="en-US"/>
         </w:rPr>
-        <w:t xml:space="preserve">+Vida: </w:t>
-      </w:r>
-      <w:r>
-        <w:rPr>
-          <w:lang w:val="en-US"/>
-        </w:rPr>
-        <w:t>Adeptus Temptatio</w:t>
-      </w:r>
-      <w:r>
-        <w:rPr>
-          <w:lang w:val="en-US"/>
-        </w:rPr>
-        <w:t xml:space="preserve">n, </w:t>
-      </w:r>
-      <w:r>
-        <w:rPr>
-          <w:lang w:val="en-US"/>
-        </w:rPr>
-        <w:t>Chef Mao</w:t>
+        <w:t>+Vida: Adeptus Temptation, Chef Mao</w:t>
       </w:r>
       <w:r>
         <w:rPr>
@@ -8126,43 +8077,19 @@
         <w:rPr>
           <w:lang w:val="en-US"/>
         </w:rPr>
-        <w:t xml:space="preserve">: </w:t>
+        <w:t>: Abyssal Summons, Ellin</w:t>
       </w:r>
       <w:r>
         <w:rPr>
           <w:lang w:val="en-US"/>
         </w:rPr>
-        <w:t>Abyssal Summons</w:t>
+        <w:t>,</w:t>
       </w:r>
       <w:r>
         <w:rPr>
           <w:lang w:val="en-US"/>
         </w:rPr>
-        <w:t xml:space="preserve">, </w:t>
-      </w:r>
-      <w:r>
-        <w:rPr>
-          <w:lang w:val="en-US"/>
-        </w:rPr>
-        <w:t>Ellin</w:t>
-      </w:r>
-      <w:r>
-        <w:rPr>
-          <w:lang w:val="en-US"/>
-        </w:rPr>
-        <w:t>,</w:t>
-      </w:r>
-      <w:r>
-        <w:rPr>
-          <w:lang w:val="en-US"/>
-        </w:rPr>
-        <w:t xml:space="preserve"> </w:t>
-      </w:r>
-      <w:r>
-        <w:rPr>
-          <w:lang w:val="en-US"/>
-        </w:rPr>
-        <w:t>Guardians Oath</w:t>
+        <w:t xml:space="preserve"> Guardians Oath</w:t>
       </w:r>
       <w:r>
         <w:rPr>
@@ -8190,20 +8117,14 @@
         <w:rPr>
           <w:lang w:val="en-US"/>
         </w:rPr>
-        <w:t>DadosMismoE</w:t>
+        <w:t>DadosM</w:t>
       </w:r>
       <w:proofErr w:type="spellEnd"/>
       <w:r>
         <w:rPr>
           <w:lang w:val="en-US"/>
         </w:rPr>
-        <w:t xml:space="preserve">: </w:t>
-      </w:r>
-      <w:r>
-        <w:rPr>
-          <w:lang w:val="en-US"/>
-        </w:rPr>
-        <w:t>Chang the Ninth</w:t>
+        <w:t>: Chang the Ninth</w:t>
       </w:r>
       <w:r>
         <w:rPr>
@@ -8276,13 +8197,7 @@
         <w:rPr>
           <w:lang w:val="en-US"/>
         </w:rPr>
-        <w:t xml:space="preserve">: </w:t>
-      </w:r>
-      <w:r>
-        <w:rPr>
-          <w:lang w:val="en-US"/>
-        </w:rPr>
-        <w:t>Blessing of the Divine Relic</w:t>
+        <w:t>: Blessing of the Divine Relic</w:t>
       </w:r>
       <w:r>
         <w:rPr>
@@ -8361,31 +8276,13 @@
         <w:rPr>
           <w:lang w:val="en-US"/>
         </w:rPr>
-        <w:t xml:space="preserve"> Art</w:t>
+        <w:t xml:space="preserve"> Arts</w:t>
       </w:r>
       <w:r>
         <w:rPr>
           <w:lang w:val="en-US"/>
         </w:rPr>
-        <w:t>s</w:t>
-      </w:r>
-      <w:r>
-        <w:rPr>
-          <w:lang w:val="en-US"/>
-        </w:rPr>
-        <w:t xml:space="preserve"> ,</w:t>
-      </w:r>
-      <w:r>
-        <w:rPr>
-          <w:lang w:val="en-US"/>
-        </w:rPr>
-        <w:t>Favonius Cathedral</w:t>
-      </w:r>
-      <w:r>
-        <w:rPr>
-          <w:lang w:val="en-US"/>
-        </w:rPr>
-        <w:t>, Liben</w:t>
+        <w:t xml:space="preserve"> ,Favonius Cathedral, Liben</w:t>
       </w:r>
       <w:r>
         <w:rPr>
@@ -8436,49 +8333,19 @@
         <w:rPr>
           <w:lang w:val="en-US"/>
         </w:rPr>
-        <w:t xml:space="preserve">Espadas: </w:t>
+        <w:t>Espadas: Aquila Favonia</w:t>
       </w:r>
       <w:r>
         <w:rPr>
           <w:lang w:val="en-US"/>
         </w:rPr>
-        <w:t>Aquila Favonia</w:t>
+        <w:t>, Sacrificial Sword, Travelers Handy Sword</w:t>
       </w:r>
       <w:r>
         <w:rPr>
           <w:lang w:val="en-US"/>
         </w:rPr>
-        <w:t xml:space="preserve">, </w:t>
-      </w:r>
-      <w:r>
-        <w:rPr>
-          <w:lang w:val="en-US"/>
-        </w:rPr>
-        <w:t>Sacrificial Sword</w:t>
-      </w:r>
-      <w:r>
-        <w:rPr>
-          <w:lang w:val="en-US"/>
-        </w:rPr>
-        <w:t xml:space="preserve">, </w:t>
-      </w:r>
-      <w:r>
-        <w:rPr>
-          <w:lang w:val="en-US"/>
-        </w:rPr>
-        <w:t>Travelers Handy Sword</w:t>
-      </w:r>
-      <w:r>
-        <w:rPr>
-          <w:lang w:val="en-US"/>
-        </w:rPr>
-        <w:t xml:space="preserve">, </w:t>
-      </w:r>
-      <w:r>
-        <w:rPr>
-          <w:lang w:val="en-US"/>
-        </w:rPr>
-        <w:t>Skyward Blade</w:t>
+        <w:t>, Skyward Blade</w:t>
       </w:r>
     </w:p>
     <w:p>
@@ -8512,33 +8379,33 @@
         <w:rPr>
           <w:lang w:val="en-US"/>
         </w:rPr>
-        <w:t xml:space="preserve"> </w:t>
-      </w:r>
+        <w:t xml:space="preserve"> Sacrificial </w:t>
+      </w:r>
+      <w:proofErr w:type="spellStart"/>
       <w:r>
         <w:rPr>
           <w:lang w:val="en-US"/>
         </w:rPr>
-        <w:t xml:space="preserve">Sacrificial </w:t>
-      </w:r>
-      <w:proofErr w:type="spellStart"/>
+        <w:t>Greatsword</w:t>
+      </w:r>
+      <w:proofErr w:type="spellEnd"/>
       <w:r>
         <w:rPr>
           <w:lang w:val="en-US"/>
         </w:rPr>
-        <w:t>Greatsword</w:t>
-      </w:r>
-      <w:proofErr w:type="spellEnd"/>
+        <w:t>, Wolfs Gravestone</w:t>
+      </w:r>
       <w:r>
         <w:rPr>
           <w:lang w:val="en-US"/>
         </w:rPr>
-        <w:t xml:space="preserve">, </w:t>
+        <w:t>,</w:t>
       </w:r>
       <w:r>
         <w:rPr>
           <w:lang w:val="en-US"/>
         </w:rPr>
-        <w:t>Wolfs Gravestone</w:t>
+        <w:t xml:space="preserve"> Skyward Pride</w:t>
       </w:r>
       <w:r>
         <w:rPr>
@@ -8550,31 +8417,7 @@
         <w:rPr>
           <w:lang w:val="en-US"/>
         </w:rPr>
-        <w:t xml:space="preserve"> </w:t>
-      </w:r>
-      <w:r>
-        <w:rPr>
-          <w:lang w:val="en-US"/>
-        </w:rPr>
-        <w:t>Skyward Pride</w:t>
-      </w:r>
-      <w:r>
-        <w:rPr>
-          <w:lang w:val="en-US"/>
-        </w:rPr>
-        <w:t>,</w:t>
-      </w:r>
-      <w:r>
-        <w:rPr>
-          <w:lang w:val="en-US"/>
-        </w:rPr>
-        <w:t xml:space="preserve"> </w:t>
-      </w:r>
-      <w:r>
-        <w:rPr>
-          <w:lang w:val="en-US"/>
-        </w:rPr>
-        <w:t>The Bell</w:t>
+        <w:t xml:space="preserve"> The Bell</w:t>
       </w:r>
     </w:p>
     <w:p>
@@ -8599,37 +8442,13 @@
         <w:rPr>
           <w:lang w:val="en-US"/>
         </w:rPr>
-        <w:t xml:space="preserve"> </w:t>
+        <w:t xml:space="preserve"> Raven Bow</w:t>
       </w:r>
       <w:r>
         <w:rPr>
           <w:lang w:val="en-US"/>
         </w:rPr>
-        <w:t>Raven Bow</w:t>
-      </w:r>
-      <w:r>
-        <w:rPr>
-          <w:lang w:val="en-US"/>
-        </w:rPr>
-        <w:t xml:space="preserve">, </w:t>
-      </w:r>
-      <w:r>
-        <w:rPr>
-          <w:lang w:val="en-US"/>
-        </w:rPr>
-        <w:t>Sacrificial Bow</w:t>
-      </w:r>
-      <w:r>
-        <w:rPr>
-          <w:lang w:val="en-US"/>
-        </w:rPr>
-        <w:t xml:space="preserve">, </w:t>
-      </w:r>
-      <w:r>
-        <w:rPr>
-          <w:lang w:val="en-US"/>
-        </w:rPr>
-        <w:t>Skyward Harp</w:t>
+        <w:t>, Sacrificial Bow, Skyward Harp</w:t>
       </w:r>
       <w:r>
         <w:rPr>
@@ -8674,55 +8493,13 @@
         <w:rPr>
           <w:lang w:val="en-US"/>
         </w:rPr>
-        <w:t xml:space="preserve"> </w:t>
+        <w:t xml:space="preserve"> Magic Guide,</w:t>
       </w:r>
       <w:r>
         <w:rPr>
           <w:lang w:val="en-US"/>
         </w:rPr>
-        <w:t>Magic Guide</w:t>
-      </w:r>
-      <w:r>
-        <w:rPr>
-          <w:lang w:val="en-US"/>
-        </w:rPr>
-        <w:t>,</w:t>
-      </w:r>
-      <w:r>
-        <w:rPr>
-          <w:lang w:val="en-US"/>
-        </w:rPr>
-        <w:t xml:space="preserve"> </w:t>
-      </w:r>
-      <w:r>
-        <w:rPr>
-          <w:lang w:val="en-US"/>
-        </w:rPr>
-        <w:t>Sacrificial Fragments</w:t>
-      </w:r>
-      <w:r>
-        <w:rPr>
-          <w:lang w:val="en-US"/>
-        </w:rPr>
-        <w:t xml:space="preserve">, </w:t>
-      </w:r>
-      <w:r>
-        <w:rPr>
-          <w:lang w:val="en-US"/>
-        </w:rPr>
-        <w:t>Skyward Atlas</w:t>
-      </w:r>
-      <w:r>
-        <w:rPr>
-          <w:lang w:val="en-US"/>
-        </w:rPr>
-        <w:t xml:space="preserve">, </w:t>
-      </w:r>
-      <w:r>
-        <w:rPr>
-          <w:lang w:val="en-US"/>
-        </w:rPr>
-        <w:t>A Thousand Floating Dreams</w:t>
+        <w:t xml:space="preserve"> Sacrificial Fragments, Skyward Atlas, A Thousand Floating Dreams</w:t>
       </w:r>
     </w:p>
     <w:p>
@@ -8747,13 +8524,13 @@
         <w:rPr>
           <w:lang w:val="en-US"/>
         </w:rPr>
-        <w:t xml:space="preserve"> </w:t>
+        <w:t xml:space="preserve"> Lithic Spear,</w:t>
       </w:r>
       <w:r>
         <w:rPr>
           <w:lang w:val="en-US"/>
         </w:rPr>
-        <w:t>Lithic Spear</w:t>
+        <w:t xml:space="preserve"> Skyward Spine</w:t>
       </w:r>
       <w:r>
         <w:rPr>
@@ -8765,31 +8542,7 @@
         <w:rPr>
           <w:lang w:val="en-US"/>
         </w:rPr>
-        <w:t xml:space="preserve"> </w:t>
-      </w:r>
-      <w:r>
-        <w:rPr>
-          <w:lang w:val="en-US"/>
-        </w:rPr>
-        <w:t>Skyward Spine</w:t>
-      </w:r>
-      <w:r>
-        <w:rPr>
-          <w:lang w:val="en-US"/>
-        </w:rPr>
-        <w:t>,</w:t>
-      </w:r>
-      <w:r>
-        <w:rPr>
-          <w:lang w:val="en-US"/>
-        </w:rPr>
-        <w:t xml:space="preserve"> </w:t>
-      </w:r>
-      <w:r>
-        <w:rPr>
-          <w:lang w:val="en-US"/>
-        </w:rPr>
-        <w:t>White Tassel</w:t>
+        <w:t xml:space="preserve"> White Tassel</w:t>
       </w:r>
       <w:r>
         <w:rPr>
@@ -8806,10 +8559,879 @@
     </w:p>
     <w:p>
       <w:pPr>
+        <w:ind w:left="360"/>
         <w:jc w:val="both"/>
         <w:rPr>
           <w:lang w:val="en-US"/>
         </w:rPr>
+      </w:pPr>
+    </w:p>
+    <w:p>
+      <w:pPr>
+        <w:pStyle w:val="Prrafodelista"/>
+        <w:shd w:val="clear" w:color="auto" w:fill="1E1F22"/>
+        <w:tabs>
+          <w:tab w:val="left" w:pos="916"/>
+          <w:tab w:val="left" w:pos="1832"/>
+          <w:tab w:val="left" w:pos="2748"/>
+          <w:tab w:val="left" w:pos="3664"/>
+          <w:tab w:val="left" w:pos="4580"/>
+          <w:tab w:val="left" w:pos="5496"/>
+          <w:tab w:val="left" w:pos="6412"/>
+          <w:tab w:val="left" w:pos="7328"/>
+          <w:tab w:val="left" w:pos="8244"/>
+          <w:tab w:val="left" w:pos="9160"/>
+          <w:tab w:val="left" w:pos="10076"/>
+          <w:tab w:val="left" w:pos="10992"/>
+          <w:tab w:val="left" w:pos="11908"/>
+          <w:tab w:val="left" w:pos="12824"/>
+          <w:tab w:val="left" w:pos="13740"/>
+          <w:tab w:val="left" w:pos="14656"/>
+        </w:tabs>
+        <w:spacing w:after="0" w:line="240" w:lineRule="auto"/>
+        <w:rPr>
+          <w:rFonts w:ascii="Courier New" w:eastAsia="Times New Roman" w:hAnsi="Courier New" w:cs="Courier New"/>
+          <w:color w:val="BCBEC4"/>
+          <w:kern w:val="0"/>
+          <w:sz w:val="20"/>
+          <w:szCs w:val="20"/>
+          <w:lang w:eastAsia="es-MX"/>
+          <w14:ligatures w14:val="none"/>
+        </w:rPr>
+      </w:pPr>
+      <w:proofErr w:type="spellStart"/>
+      <w:r>
+        <w:rPr>
+          <w:rFonts w:ascii="Courier New" w:eastAsia="Times New Roman" w:hAnsi="Courier New" w:cs="Courier New"/>
+          <w:color w:val="7A7E85"/>
+          <w:kern w:val="0"/>
+          <w:sz w:val="20"/>
+          <w:szCs w:val="20"/>
+          <w:lang w:eastAsia="es-MX"/>
+          <w14:ligatures w14:val="none"/>
+        </w:rPr>
+        <w:t>List</w:t>
+      </w:r>
+      <w:proofErr w:type="spellEnd"/>
+      <w:r>
+        <w:rPr>
+          <w:rFonts w:ascii="Courier New" w:eastAsia="Times New Roman" w:hAnsi="Courier New" w:cs="Courier New"/>
+          <w:color w:val="7A7E85"/>
+          <w:kern w:val="0"/>
+          <w:sz w:val="20"/>
+          <w:szCs w:val="20"/>
+          <w:lang w:eastAsia="es-MX"/>
+          <w14:ligatures w14:val="none"/>
+        </w:rPr>
+        <w:t>&lt;Dados&gt;</w:t>
+      </w:r>
+      <w:proofErr w:type="spellStart"/>
+      <w:r>
+        <w:rPr>
+          <w:rFonts w:ascii="Courier New" w:eastAsia="Times New Roman" w:hAnsi="Courier New" w:cs="Courier New"/>
+          <w:color w:val="7A7E85"/>
+          <w:kern w:val="0"/>
+          <w:sz w:val="20"/>
+          <w:szCs w:val="20"/>
+          <w:lang w:eastAsia="es-MX"/>
+          <w14:ligatures w14:val="none"/>
+        </w:rPr>
+        <w:t>costoCAR</w:t>
+      </w:r>
+      <w:proofErr w:type="spellEnd"/>
+      <w:r>
+        <w:rPr>
+          <w:rFonts w:ascii="Courier New" w:eastAsia="Times New Roman" w:hAnsi="Courier New" w:cs="Courier New"/>
+          <w:color w:val="7A7E85"/>
+          <w:kern w:val="0"/>
+          <w:sz w:val="20"/>
+          <w:szCs w:val="20"/>
+          <w:lang w:eastAsia="es-MX"/>
+          <w14:ligatures w14:val="none"/>
+        </w:rPr>
+        <w:t xml:space="preserve"> = new </w:t>
+      </w:r>
+      <w:proofErr w:type="spellStart"/>
+      <w:r>
+        <w:rPr>
+          <w:rFonts w:ascii="Courier New" w:eastAsia="Times New Roman" w:hAnsi="Courier New" w:cs="Courier New"/>
+          <w:color w:val="7A7E85"/>
+          <w:kern w:val="0"/>
+          <w:sz w:val="20"/>
+          <w:szCs w:val="20"/>
+          <w:lang w:eastAsia="es-MX"/>
+          <w14:ligatures w14:val="none"/>
+        </w:rPr>
+        <w:t>ArrayList</w:t>
+      </w:r>
+      <w:proofErr w:type="spellEnd"/>
+      <w:r>
+        <w:rPr>
+          <w:rFonts w:ascii="Courier New" w:eastAsia="Times New Roman" w:hAnsi="Courier New" w:cs="Courier New"/>
+          <w:color w:val="7A7E85"/>
+          <w:kern w:val="0"/>
+          <w:sz w:val="20"/>
+          <w:szCs w:val="20"/>
+          <w:lang w:eastAsia="es-MX"/>
+          <w14:ligatures w14:val="none"/>
+        </w:rPr>
+        <w:t xml:space="preserve">();//Costo carta </w:t>
+      </w:r>
+      <w:proofErr w:type="spellStart"/>
+      <w:r>
+        <w:rPr>
+          <w:rFonts w:ascii="Courier New" w:eastAsia="Times New Roman" w:hAnsi="Courier New" w:cs="Courier New"/>
+          <w:color w:val="7A7E85"/>
+          <w:kern w:val="0"/>
+          <w:sz w:val="20"/>
+          <w:szCs w:val="20"/>
+          <w:lang w:eastAsia="es-MX"/>
+          <w14:ligatures w14:val="none"/>
+        </w:rPr>
+        <w:t>accion</w:t>
+      </w:r>
+      <w:proofErr w:type="spellEnd"/>
+      <w:r>
+        <w:rPr>
+          <w:rFonts w:ascii="Courier New" w:eastAsia="Times New Roman" w:hAnsi="Courier New" w:cs="Courier New"/>
+          <w:color w:val="7A7E85"/>
+          <w:kern w:val="0"/>
+          <w:sz w:val="20"/>
+          <w:szCs w:val="20"/>
+          <w:lang w:eastAsia="es-MX"/>
+          <w14:ligatures w14:val="none"/>
+        </w:rPr>
+        <w:t xml:space="preserve"> </w:t>
+      </w:r>
+      <w:proofErr w:type="spellStart"/>
+      <w:r>
+        <w:rPr>
+          <w:rFonts w:ascii="Courier New" w:eastAsia="Times New Roman" w:hAnsi="Courier New" w:cs="Courier New"/>
+          <w:color w:val="7A7E85"/>
+          <w:kern w:val="0"/>
+          <w:sz w:val="20"/>
+          <w:szCs w:val="20"/>
+          <w:lang w:eastAsia="es-MX"/>
+          <w14:ligatures w14:val="none"/>
+        </w:rPr>
+        <w:t>rapida</w:t>
+      </w:r>
+      <w:proofErr w:type="spellEnd"/>
+      <w:r>
+        <w:rPr>
+          <w:rFonts w:ascii="Courier New" w:eastAsia="Times New Roman" w:hAnsi="Courier New" w:cs="Courier New"/>
+          <w:color w:val="7A7E85"/>
+          <w:kern w:val="0"/>
+          <w:sz w:val="20"/>
+          <w:szCs w:val="20"/>
+          <w:lang w:eastAsia="es-MX"/>
+          <w14:ligatures w14:val="none"/>
+        </w:rPr>
+        <w:br/>
+        <w:t>Dados d1 = new Dados();//</w:t>
+      </w:r>
+      <w:proofErr w:type="spellStart"/>
+      <w:r>
+        <w:rPr>
+          <w:rFonts w:ascii="Courier New" w:eastAsia="Times New Roman" w:hAnsi="Courier New" w:cs="Courier New"/>
+          <w:color w:val="7A7E85"/>
+          <w:kern w:val="0"/>
+          <w:sz w:val="20"/>
+          <w:szCs w:val="20"/>
+          <w:lang w:eastAsia="es-MX"/>
+          <w14:ligatures w14:val="none"/>
+        </w:rPr>
+        <w:t>Aqui</w:t>
+      </w:r>
+      <w:proofErr w:type="spellEnd"/>
+      <w:r>
+        <w:rPr>
+          <w:rFonts w:ascii="Courier New" w:eastAsia="Times New Roman" w:hAnsi="Courier New" w:cs="Courier New"/>
+          <w:color w:val="7A7E85"/>
+          <w:kern w:val="0"/>
+          <w:sz w:val="20"/>
+          <w:szCs w:val="20"/>
+          <w:lang w:eastAsia="es-MX"/>
+          <w14:ligatures w14:val="none"/>
+        </w:rPr>
+        <w:t xml:space="preserve"> se seleccionara los dados que el </w:t>
+      </w:r>
+      <w:proofErr w:type="spellStart"/>
+      <w:r>
+        <w:rPr>
+          <w:rFonts w:ascii="Courier New" w:eastAsia="Times New Roman" w:hAnsi="Courier New" w:cs="Courier New"/>
+          <w:color w:val="7A7E85"/>
+          <w:kern w:val="0"/>
+          <w:sz w:val="20"/>
+          <w:szCs w:val="20"/>
+          <w:lang w:eastAsia="es-MX"/>
+          <w14:ligatures w14:val="none"/>
+        </w:rPr>
+        <w:t>usario</w:t>
+      </w:r>
+      <w:proofErr w:type="spellEnd"/>
+      <w:r>
+        <w:rPr>
+          <w:rFonts w:ascii="Courier New" w:eastAsia="Times New Roman" w:hAnsi="Courier New" w:cs="Courier New"/>
+          <w:color w:val="7A7E85"/>
+          <w:kern w:val="0"/>
+          <w:sz w:val="20"/>
+          <w:szCs w:val="20"/>
+          <w:lang w:eastAsia="es-MX"/>
+          <w14:ligatures w14:val="none"/>
+        </w:rPr>
+        <w:t xml:space="preserve"> quiero pero por mientras es una </w:t>
+      </w:r>
+      <w:proofErr w:type="spellStart"/>
+      <w:r>
+        <w:rPr>
+          <w:rFonts w:ascii="Courier New" w:eastAsia="Times New Roman" w:hAnsi="Courier New" w:cs="Courier New"/>
+          <w:color w:val="7A7E85"/>
+          <w:kern w:val="0"/>
+          <w:sz w:val="20"/>
+          <w:szCs w:val="20"/>
+          <w:lang w:eastAsia="es-MX"/>
+          <w14:ligatures w14:val="none"/>
+        </w:rPr>
+        <w:t>simulacion</w:t>
+      </w:r>
+      <w:proofErr w:type="spellEnd"/>
+      <w:r>
+        <w:rPr>
+          <w:rFonts w:ascii="Courier New" w:eastAsia="Times New Roman" w:hAnsi="Courier New" w:cs="Courier New"/>
+          <w:color w:val="7A7E85"/>
+          <w:kern w:val="0"/>
+          <w:sz w:val="20"/>
+          <w:szCs w:val="20"/>
+          <w:lang w:eastAsia="es-MX"/>
+          <w14:ligatures w14:val="none"/>
+        </w:rPr>
+        <w:br/>
+        <w:t>d1.setTipo(</w:t>
+      </w:r>
+      <w:proofErr w:type="spellStart"/>
+      <w:r>
+        <w:rPr>
+          <w:rFonts w:ascii="Courier New" w:eastAsia="Times New Roman" w:hAnsi="Courier New" w:cs="Courier New"/>
+          <w:color w:val="7A7E85"/>
+          <w:kern w:val="0"/>
+          <w:sz w:val="20"/>
+          <w:szCs w:val="20"/>
+          <w:lang w:eastAsia="es-MX"/>
+          <w14:ligatures w14:val="none"/>
+        </w:rPr>
+        <w:t>Elementos.PYRO</w:t>
+      </w:r>
+      <w:proofErr w:type="spellEnd"/>
+      <w:r>
+        <w:rPr>
+          <w:rFonts w:ascii="Courier New" w:eastAsia="Times New Roman" w:hAnsi="Courier New" w:cs="Courier New"/>
+          <w:color w:val="7A7E85"/>
+          <w:kern w:val="0"/>
+          <w:sz w:val="20"/>
+          <w:szCs w:val="20"/>
+          <w:lang w:eastAsia="es-MX"/>
+          <w14:ligatures w14:val="none"/>
+        </w:rPr>
+        <w:t>);</w:t>
+      </w:r>
+      <w:r>
+        <w:rPr>
+          <w:rFonts w:ascii="Courier New" w:eastAsia="Times New Roman" w:hAnsi="Courier New" w:cs="Courier New"/>
+          <w:color w:val="7A7E85"/>
+          <w:kern w:val="0"/>
+          <w:sz w:val="20"/>
+          <w:szCs w:val="20"/>
+          <w:lang w:eastAsia="es-MX"/>
+          <w14:ligatures w14:val="none"/>
+        </w:rPr>
+        <w:br/>
+      </w:r>
+      <w:proofErr w:type="spellStart"/>
+      <w:r>
+        <w:rPr>
+          <w:rFonts w:ascii="Courier New" w:eastAsia="Times New Roman" w:hAnsi="Courier New" w:cs="Courier New"/>
+          <w:color w:val="7A7E85"/>
+          <w:kern w:val="0"/>
+          <w:sz w:val="20"/>
+          <w:szCs w:val="20"/>
+          <w:lang w:eastAsia="es-MX"/>
+          <w14:ligatures w14:val="none"/>
+        </w:rPr>
+        <w:t>costoCAR.add</w:t>
+      </w:r>
+      <w:proofErr w:type="spellEnd"/>
+      <w:r>
+        <w:rPr>
+          <w:rFonts w:ascii="Courier New" w:eastAsia="Times New Roman" w:hAnsi="Courier New" w:cs="Courier New"/>
+          <w:color w:val="7A7E85"/>
+          <w:kern w:val="0"/>
+          <w:sz w:val="20"/>
+          <w:szCs w:val="20"/>
+          <w:lang w:eastAsia="es-MX"/>
+          <w14:ligatures w14:val="none"/>
+        </w:rPr>
+        <w:t xml:space="preserve">(d1);//La cantidad de dados </w:t>
+      </w:r>
+      <w:proofErr w:type="spellStart"/>
+      <w:r>
+        <w:rPr>
+          <w:rFonts w:ascii="Courier New" w:eastAsia="Times New Roman" w:hAnsi="Courier New" w:cs="Courier New"/>
+          <w:color w:val="7A7E85"/>
+          <w:kern w:val="0"/>
+          <w:sz w:val="20"/>
+          <w:szCs w:val="20"/>
+          <w:lang w:eastAsia="es-MX"/>
+          <w14:ligatures w14:val="none"/>
+        </w:rPr>
+        <w:t>dependera</w:t>
+      </w:r>
+      <w:proofErr w:type="spellEnd"/>
+      <w:r>
+        <w:rPr>
+          <w:rFonts w:ascii="Courier New" w:eastAsia="Times New Roman" w:hAnsi="Courier New" w:cs="Courier New"/>
+          <w:color w:val="7A7E85"/>
+          <w:kern w:val="0"/>
+          <w:sz w:val="20"/>
+          <w:szCs w:val="20"/>
+          <w:lang w:eastAsia="es-MX"/>
+          <w14:ligatures w14:val="none"/>
+        </w:rPr>
+        <w:t xml:space="preserve"> de la carta</w:t>
+      </w:r>
+      <w:r>
+        <w:rPr>
+          <w:rFonts w:ascii="Courier New" w:eastAsia="Times New Roman" w:hAnsi="Courier New" w:cs="Courier New"/>
+          <w:color w:val="7A7E85"/>
+          <w:kern w:val="0"/>
+          <w:sz w:val="20"/>
+          <w:szCs w:val="20"/>
+          <w:lang w:eastAsia="es-MX"/>
+          <w14:ligatures w14:val="none"/>
+        </w:rPr>
+        <w:br/>
+        <w:t>Dados d2 = new Dados();</w:t>
+      </w:r>
+      <w:r>
+        <w:rPr>
+          <w:rFonts w:ascii="Courier New" w:eastAsia="Times New Roman" w:hAnsi="Courier New" w:cs="Courier New"/>
+          <w:color w:val="7A7E85"/>
+          <w:kern w:val="0"/>
+          <w:sz w:val="20"/>
+          <w:szCs w:val="20"/>
+          <w:lang w:eastAsia="es-MX"/>
+          <w14:ligatures w14:val="none"/>
+        </w:rPr>
+        <w:br/>
+        <w:t>d2.setTipo(</w:t>
+      </w:r>
+      <w:proofErr w:type="spellStart"/>
+      <w:r>
+        <w:rPr>
+          <w:rFonts w:ascii="Courier New" w:eastAsia="Times New Roman" w:hAnsi="Courier New" w:cs="Courier New"/>
+          <w:color w:val="7A7E85"/>
+          <w:kern w:val="0"/>
+          <w:sz w:val="20"/>
+          <w:szCs w:val="20"/>
+          <w:lang w:eastAsia="es-MX"/>
+          <w14:ligatures w14:val="none"/>
+        </w:rPr>
+        <w:t>Elementos.PYRO</w:t>
+      </w:r>
+      <w:proofErr w:type="spellEnd"/>
+      <w:r>
+        <w:rPr>
+          <w:rFonts w:ascii="Courier New" w:eastAsia="Times New Roman" w:hAnsi="Courier New" w:cs="Courier New"/>
+          <w:color w:val="7A7E85"/>
+          <w:kern w:val="0"/>
+          <w:sz w:val="20"/>
+          <w:szCs w:val="20"/>
+          <w:lang w:eastAsia="es-MX"/>
+          <w14:ligatures w14:val="none"/>
+        </w:rPr>
+        <w:t>);</w:t>
+      </w:r>
+      <w:r>
+        <w:rPr>
+          <w:rFonts w:ascii="Courier New" w:eastAsia="Times New Roman" w:hAnsi="Courier New" w:cs="Courier New"/>
+          <w:color w:val="7A7E85"/>
+          <w:kern w:val="0"/>
+          <w:sz w:val="20"/>
+          <w:szCs w:val="20"/>
+          <w:lang w:eastAsia="es-MX"/>
+          <w14:ligatures w14:val="none"/>
+        </w:rPr>
+        <w:br/>
+      </w:r>
+      <w:proofErr w:type="spellStart"/>
+      <w:r>
+        <w:rPr>
+          <w:rFonts w:ascii="Courier New" w:eastAsia="Times New Roman" w:hAnsi="Courier New" w:cs="Courier New"/>
+          <w:color w:val="7A7E85"/>
+          <w:kern w:val="0"/>
+          <w:sz w:val="20"/>
+          <w:szCs w:val="20"/>
+          <w:lang w:eastAsia="es-MX"/>
+          <w14:ligatures w14:val="none"/>
+        </w:rPr>
+        <w:t>costoCAR.add</w:t>
+      </w:r>
+      <w:proofErr w:type="spellEnd"/>
+      <w:r>
+        <w:rPr>
+          <w:rFonts w:ascii="Courier New" w:eastAsia="Times New Roman" w:hAnsi="Courier New" w:cs="Courier New"/>
+          <w:color w:val="7A7E85"/>
+          <w:kern w:val="0"/>
+          <w:sz w:val="20"/>
+          <w:szCs w:val="20"/>
+          <w:lang w:eastAsia="es-MX"/>
+          <w14:ligatures w14:val="none"/>
+        </w:rPr>
+        <w:t>(d2);</w:t>
+      </w:r>
+      <w:r>
+        <w:rPr>
+          <w:rFonts w:ascii="Courier New" w:eastAsia="Times New Roman" w:hAnsi="Courier New" w:cs="Courier New"/>
+          <w:color w:val="7A7E85"/>
+          <w:kern w:val="0"/>
+          <w:sz w:val="20"/>
+          <w:szCs w:val="20"/>
+          <w:lang w:eastAsia="es-MX"/>
+          <w14:ligatures w14:val="none"/>
+        </w:rPr>
+        <w:br/>
+      </w:r>
+      <w:proofErr w:type="spellStart"/>
+      <w:r>
+        <w:rPr>
+          <w:rFonts w:ascii="Courier New" w:eastAsia="Times New Roman" w:hAnsi="Courier New" w:cs="Courier New"/>
+          <w:color w:val="7A7E85"/>
+          <w:kern w:val="0"/>
+          <w:sz w:val="20"/>
+          <w:szCs w:val="20"/>
+          <w:lang w:eastAsia="es-MX"/>
+          <w14:ligatures w14:val="none"/>
+        </w:rPr>
+        <w:t>int</w:t>
+      </w:r>
+      <w:proofErr w:type="spellEnd"/>
+      <w:r>
+        <w:rPr>
+          <w:rFonts w:ascii="Courier New" w:eastAsia="Times New Roman" w:hAnsi="Courier New" w:cs="Courier New"/>
+          <w:color w:val="7A7E85"/>
+          <w:kern w:val="0"/>
+          <w:sz w:val="20"/>
+          <w:szCs w:val="20"/>
+          <w:lang w:eastAsia="es-MX"/>
+          <w14:ligatures w14:val="none"/>
+        </w:rPr>
+        <w:t xml:space="preserve"> </w:t>
+      </w:r>
+      <w:proofErr w:type="spellStart"/>
+      <w:r>
+        <w:rPr>
+          <w:rFonts w:ascii="Courier New" w:eastAsia="Times New Roman" w:hAnsi="Courier New" w:cs="Courier New"/>
+          <w:color w:val="7A7E85"/>
+          <w:kern w:val="0"/>
+          <w:sz w:val="20"/>
+          <w:szCs w:val="20"/>
+          <w:lang w:eastAsia="es-MX"/>
+          <w14:ligatures w14:val="none"/>
+        </w:rPr>
+        <w:t>cantD</w:t>
+      </w:r>
+      <w:proofErr w:type="spellEnd"/>
+      <w:r>
+        <w:rPr>
+          <w:rFonts w:ascii="Courier New" w:eastAsia="Times New Roman" w:hAnsi="Courier New" w:cs="Courier New"/>
+          <w:color w:val="7A7E85"/>
+          <w:kern w:val="0"/>
+          <w:sz w:val="20"/>
+          <w:szCs w:val="20"/>
+          <w:lang w:eastAsia="es-MX"/>
+          <w14:ligatures w14:val="none"/>
+        </w:rPr>
+        <w:t xml:space="preserve"> = juego1.jugdor1.maso.dadosJuego.size();</w:t>
+      </w:r>
+      <w:r>
+        <w:rPr>
+          <w:rFonts w:ascii="Courier New" w:eastAsia="Times New Roman" w:hAnsi="Courier New" w:cs="Courier New"/>
+          <w:color w:val="7A7E85"/>
+          <w:kern w:val="0"/>
+          <w:sz w:val="20"/>
+          <w:szCs w:val="20"/>
+          <w:lang w:eastAsia="es-MX"/>
+          <w14:ligatures w14:val="none"/>
+        </w:rPr>
+        <w:br/>
+        <w:t>juego1.jugdor1.maso.eliminarDados(</w:t>
+      </w:r>
+      <w:proofErr w:type="spellStart"/>
+      <w:r>
+        <w:rPr>
+          <w:rFonts w:ascii="Courier New" w:eastAsia="Times New Roman" w:hAnsi="Courier New" w:cs="Courier New"/>
+          <w:color w:val="7A7E85"/>
+          <w:kern w:val="0"/>
+          <w:sz w:val="20"/>
+          <w:szCs w:val="20"/>
+          <w:lang w:eastAsia="es-MX"/>
+          <w14:ligatures w14:val="none"/>
+        </w:rPr>
+        <w:t>costoCAR</w:t>
+      </w:r>
+      <w:proofErr w:type="spellEnd"/>
+      <w:r>
+        <w:rPr>
+          <w:rFonts w:ascii="Courier New" w:eastAsia="Times New Roman" w:hAnsi="Courier New" w:cs="Courier New"/>
+          <w:color w:val="7A7E85"/>
+          <w:kern w:val="0"/>
+          <w:sz w:val="20"/>
+          <w:szCs w:val="20"/>
+          <w:lang w:eastAsia="es-MX"/>
+          <w14:ligatures w14:val="none"/>
+        </w:rPr>
+        <w:t>);</w:t>
+      </w:r>
+      <w:r>
+        <w:rPr>
+          <w:rFonts w:ascii="Courier New" w:eastAsia="Times New Roman" w:hAnsi="Courier New" w:cs="Courier New"/>
+          <w:color w:val="7A7E85"/>
+          <w:kern w:val="0"/>
+          <w:sz w:val="20"/>
+          <w:szCs w:val="20"/>
+          <w:lang w:eastAsia="es-MX"/>
+          <w14:ligatures w14:val="none"/>
+        </w:rPr>
+        <w:br/>
+      </w:r>
+      <w:r>
+        <w:rPr>
+          <w:rFonts w:ascii="Courier New" w:eastAsia="Times New Roman" w:hAnsi="Courier New" w:cs="Courier New"/>
+          <w:color w:val="7A7E85"/>
+          <w:kern w:val="0"/>
+          <w:sz w:val="20"/>
+          <w:szCs w:val="20"/>
+          <w:lang w:eastAsia="es-MX"/>
+          <w14:ligatures w14:val="none"/>
+        </w:rPr>
+        <w:br/>
+      </w:r>
+      <w:proofErr w:type="spellStart"/>
+      <w:r>
+        <w:rPr>
+          <w:rFonts w:ascii="Courier New" w:eastAsia="Times New Roman" w:hAnsi="Courier New" w:cs="Courier New"/>
+          <w:color w:val="7A7E85"/>
+          <w:kern w:val="0"/>
+          <w:sz w:val="20"/>
+          <w:szCs w:val="20"/>
+          <w:lang w:eastAsia="es-MX"/>
+          <w14:ligatures w14:val="none"/>
+        </w:rPr>
+        <w:t>if</w:t>
+      </w:r>
+      <w:proofErr w:type="spellEnd"/>
+      <w:r>
+        <w:rPr>
+          <w:rFonts w:ascii="Courier New" w:eastAsia="Times New Roman" w:hAnsi="Courier New" w:cs="Courier New"/>
+          <w:color w:val="7A7E85"/>
+          <w:kern w:val="0"/>
+          <w:sz w:val="20"/>
+          <w:szCs w:val="20"/>
+          <w:lang w:eastAsia="es-MX"/>
+          <w14:ligatures w14:val="none"/>
+        </w:rPr>
+        <w:t>(</w:t>
+      </w:r>
+      <w:proofErr w:type="spellStart"/>
+      <w:r>
+        <w:rPr>
+          <w:rFonts w:ascii="Courier New" w:eastAsia="Times New Roman" w:hAnsi="Courier New" w:cs="Courier New"/>
+          <w:color w:val="7A7E85"/>
+          <w:kern w:val="0"/>
+          <w:sz w:val="20"/>
+          <w:szCs w:val="20"/>
+          <w:lang w:eastAsia="es-MX"/>
+          <w14:ligatures w14:val="none"/>
+        </w:rPr>
+        <w:t>cantD</w:t>
+      </w:r>
+      <w:proofErr w:type="spellEnd"/>
+      <w:r>
+        <w:rPr>
+          <w:rFonts w:ascii="Courier New" w:eastAsia="Times New Roman" w:hAnsi="Courier New" w:cs="Courier New"/>
+          <w:color w:val="7A7E85"/>
+          <w:kern w:val="0"/>
+          <w:sz w:val="20"/>
+          <w:szCs w:val="20"/>
+          <w:lang w:eastAsia="es-MX"/>
+          <w14:ligatures w14:val="none"/>
+        </w:rPr>
+        <w:t xml:space="preserve"> == juego1.jugdor1.maso.dadosJuego.size()+ </w:t>
+      </w:r>
+      <w:proofErr w:type="spellStart"/>
+      <w:r>
+        <w:rPr>
+          <w:rFonts w:ascii="Courier New" w:eastAsia="Times New Roman" w:hAnsi="Courier New" w:cs="Courier New"/>
+          <w:color w:val="7A7E85"/>
+          <w:kern w:val="0"/>
+          <w:sz w:val="20"/>
+          <w:szCs w:val="20"/>
+          <w:lang w:eastAsia="es-MX"/>
+          <w14:ligatures w14:val="none"/>
+        </w:rPr>
+        <w:t>costoCAR.size</w:t>
+      </w:r>
+      <w:proofErr w:type="spellEnd"/>
+      <w:r>
+        <w:rPr>
+          <w:rFonts w:ascii="Courier New" w:eastAsia="Times New Roman" w:hAnsi="Courier New" w:cs="Courier New"/>
+          <w:color w:val="7A7E85"/>
+          <w:kern w:val="0"/>
+          <w:sz w:val="20"/>
+          <w:szCs w:val="20"/>
+          <w:lang w:eastAsia="es-MX"/>
+          <w14:ligatures w14:val="none"/>
+        </w:rPr>
+        <w:t>())</w:t>
+      </w:r>
+      <w:r>
+        <w:rPr>
+          <w:rFonts w:ascii="Courier New" w:eastAsia="Times New Roman" w:hAnsi="Courier New" w:cs="Courier New"/>
+          <w:color w:val="7A7E85"/>
+          <w:kern w:val="0"/>
+          <w:sz w:val="20"/>
+          <w:szCs w:val="20"/>
+          <w:lang w:eastAsia="es-MX"/>
+          <w14:ligatures w14:val="none"/>
+        </w:rPr>
+        <w:br/>
+        <w:t>{</w:t>
+      </w:r>
+      <w:r>
+        <w:rPr>
+          <w:rFonts w:ascii="Courier New" w:eastAsia="Times New Roman" w:hAnsi="Courier New" w:cs="Courier New"/>
+          <w:color w:val="7A7E85"/>
+          <w:kern w:val="0"/>
+          <w:sz w:val="20"/>
+          <w:szCs w:val="20"/>
+          <w:lang w:eastAsia="es-MX"/>
+          <w14:ligatures w14:val="none"/>
+        </w:rPr>
+        <w:br/>
+        <w:t xml:space="preserve">    </w:t>
+      </w:r>
+      <w:proofErr w:type="spellStart"/>
+      <w:r>
+        <w:rPr>
+          <w:rFonts w:ascii="Courier New" w:eastAsia="Times New Roman" w:hAnsi="Courier New" w:cs="Courier New"/>
+          <w:color w:val="7A7E85"/>
+          <w:kern w:val="0"/>
+          <w:sz w:val="20"/>
+          <w:szCs w:val="20"/>
+          <w:lang w:eastAsia="es-MX"/>
+          <w14:ligatures w14:val="none"/>
+        </w:rPr>
+        <w:t>if</w:t>
+      </w:r>
+      <w:proofErr w:type="spellEnd"/>
+      <w:r>
+        <w:rPr>
+          <w:rFonts w:ascii="Courier New" w:eastAsia="Times New Roman" w:hAnsi="Courier New" w:cs="Courier New"/>
+          <w:color w:val="7A7E85"/>
+          <w:kern w:val="0"/>
+          <w:sz w:val="20"/>
+          <w:szCs w:val="20"/>
+          <w:lang w:eastAsia="es-MX"/>
+          <w14:ligatures w14:val="none"/>
+        </w:rPr>
+        <w:t xml:space="preserve">(juego1.jugdor1.getCaaApSelecionado() == </w:t>
+      </w:r>
+      <w:proofErr w:type="spellStart"/>
+      <w:r>
+        <w:rPr>
+          <w:rFonts w:ascii="Courier New" w:eastAsia="Times New Roman" w:hAnsi="Courier New" w:cs="Courier New"/>
+          <w:color w:val="7A7E85"/>
+          <w:kern w:val="0"/>
+          <w:sz w:val="20"/>
+          <w:szCs w:val="20"/>
+          <w:lang w:eastAsia="es-MX"/>
+          <w14:ligatures w14:val="none"/>
+        </w:rPr>
+        <w:t>null</w:t>
+      </w:r>
+      <w:proofErr w:type="spellEnd"/>
+      <w:r>
+        <w:rPr>
+          <w:rFonts w:ascii="Courier New" w:eastAsia="Times New Roman" w:hAnsi="Courier New" w:cs="Courier New"/>
+          <w:color w:val="7A7E85"/>
+          <w:kern w:val="0"/>
+          <w:sz w:val="20"/>
+          <w:szCs w:val="20"/>
+          <w:lang w:eastAsia="es-MX"/>
+          <w14:ligatures w14:val="none"/>
+        </w:rPr>
+        <w:t>)</w:t>
+      </w:r>
+      <w:r>
+        <w:rPr>
+          <w:rFonts w:ascii="Courier New" w:eastAsia="Times New Roman" w:hAnsi="Courier New" w:cs="Courier New"/>
+          <w:color w:val="7A7E85"/>
+          <w:kern w:val="0"/>
+          <w:sz w:val="20"/>
+          <w:szCs w:val="20"/>
+          <w:lang w:eastAsia="es-MX"/>
+          <w14:ligatures w14:val="none"/>
+        </w:rPr>
+        <w:br/>
+        <w:t xml:space="preserve">    {</w:t>
+      </w:r>
+      <w:r>
+        <w:rPr>
+          <w:rFonts w:ascii="Courier New" w:eastAsia="Times New Roman" w:hAnsi="Courier New" w:cs="Courier New"/>
+          <w:color w:val="7A7E85"/>
+          <w:kern w:val="0"/>
+          <w:sz w:val="20"/>
+          <w:szCs w:val="20"/>
+          <w:lang w:eastAsia="es-MX"/>
+          <w14:ligatures w14:val="none"/>
+        </w:rPr>
+        <w:br/>
+        <w:t xml:space="preserve">        juego1.jugdor1.getCaaSelecionado().</w:t>
+      </w:r>
+      <w:proofErr w:type="spellStart"/>
+      <w:r>
+        <w:rPr>
+          <w:rFonts w:ascii="Courier New" w:eastAsia="Times New Roman" w:hAnsi="Courier New" w:cs="Courier New"/>
+          <w:color w:val="7A7E85"/>
+          <w:kern w:val="0"/>
+          <w:sz w:val="20"/>
+          <w:szCs w:val="20"/>
+          <w:lang w:eastAsia="es-MX"/>
+          <w14:ligatures w14:val="none"/>
+        </w:rPr>
+        <w:t>aplicarEfecto</w:t>
+      </w:r>
+      <w:proofErr w:type="spellEnd"/>
+      <w:r>
+        <w:rPr>
+          <w:rFonts w:ascii="Courier New" w:eastAsia="Times New Roman" w:hAnsi="Courier New" w:cs="Courier New"/>
+          <w:color w:val="7A7E85"/>
+          <w:kern w:val="0"/>
+          <w:sz w:val="20"/>
+          <w:szCs w:val="20"/>
+          <w:lang w:eastAsia="es-MX"/>
+          <w14:ligatures w14:val="none"/>
+        </w:rPr>
+        <w:t>();</w:t>
+      </w:r>
+      <w:r>
+        <w:rPr>
+          <w:rFonts w:ascii="Courier New" w:eastAsia="Times New Roman" w:hAnsi="Courier New" w:cs="Courier New"/>
+          <w:color w:val="7A7E85"/>
+          <w:kern w:val="0"/>
+          <w:sz w:val="20"/>
+          <w:szCs w:val="20"/>
+          <w:lang w:eastAsia="es-MX"/>
+          <w14:ligatures w14:val="none"/>
+        </w:rPr>
+        <w:br/>
+        <w:t xml:space="preserve">    }</w:t>
+      </w:r>
+      <w:proofErr w:type="spellStart"/>
+      <w:r>
+        <w:rPr>
+          <w:rFonts w:ascii="Courier New" w:eastAsia="Times New Roman" w:hAnsi="Courier New" w:cs="Courier New"/>
+          <w:color w:val="7A7E85"/>
+          <w:kern w:val="0"/>
+          <w:sz w:val="20"/>
+          <w:szCs w:val="20"/>
+          <w:lang w:eastAsia="es-MX"/>
+          <w14:ligatures w14:val="none"/>
+        </w:rPr>
+        <w:t>else</w:t>
+      </w:r>
+      <w:proofErr w:type="spellEnd"/>
+      <w:r>
+        <w:rPr>
+          <w:rFonts w:ascii="Courier New" w:eastAsia="Times New Roman" w:hAnsi="Courier New" w:cs="Courier New"/>
+          <w:color w:val="7A7E85"/>
+          <w:kern w:val="0"/>
+          <w:sz w:val="20"/>
+          <w:szCs w:val="20"/>
+          <w:lang w:eastAsia="es-MX"/>
+          <w14:ligatures w14:val="none"/>
+        </w:rPr>
+        <w:t xml:space="preserve"> {</w:t>
+      </w:r>
+      <w:r>
+        <w:rPr>
+          <w:rFonts w:ascii="Courier New" w:eastAsia="Times New Roman" w:hAnsi="Courier New" w:cs="Courier New"/>
+          <w:color w:val="7A7E85"/>
+          <w:kern w:val="0"/>
+          <w:sz w:val="20"/>
+          <w:szCs w:val="20"/>
+          <w:lang w:eastAsia="es-MX"/>
+          <w14:ligatures w14:val="none"/>
+        </w:rPr>
+        <w:br/>
+        <w:t xml:space="preserve">        juego1.jugdor1.getCaaApSelecionado().</w:t>
+      </w:r>
+      <w:proofErr w:type="spellStart"/>
+      <w:r>
+        <w:rPr>
+          <w:rFonts w:ascii="Courier New" w:eastAsia="Times New Roman" w:hAnsi="Courier New" w:cs="Courier New"/>
+          <w:color w:val="7A7E85"/>
+          <w:kern w:val="0"/>
+          <w:sz w:val="20"/>
+          <w:szCs w:val="20"/>
+          <w:lang w:eastAsia="es-MX"/>
+          <w14:ligatures w14:val="none"/>
+        </w:rPr>
+        <w:t>aplicarEfecto</w:t>
+      </w:r>
+      <w:proofErr w:type="spellEnd"/>
+      <w:r>
+        <w:rPr>
+          <w:rFonts w:ascii="Courier New" w:eastAsia="Times New Roman" w:hAnsi="Courier New" w:cs="Courier New"/>
+          <w:color w:val="7A7E85"/>
+          <w:kern w:val="0"/>
+          <w:sz w:val="20"/>
+          <w:szCs w:val="20"/>
+          <w:lang w:eastAsia="es-MX"/>
+          <w14:ligatures w14:val="none"/>
+        </w:rPr>
+        <w:t>();</w:t>
+      </w:r>
+      <w:r>
+        <w:rPr>
+          <w:rFonts w:ascii="Courier New" w:eastAsia="Times New Roman" w:hAnsi="Courier New" w:cs="Courier New"/>
+          <w:color w:val="7A7E85"/>
+          <w:kern w:val="0"/>
+          <w:sz w:val="20"/>
+          <w:szCs w:val="20"/>
+          <w:lang w:eastAsia="es-MX"/>
+          <w14:ligatures w14:val="none"/>
+        </w:rPr>
+        <w:br/>
+        <w:t xml:space="preserve">    }</w:t>
+      </w:r>
+      <w:r>
+        <w:rPr>
+          <w:rFonts w:ascii="Courier New" w:eastAsia="Times New Roman" w:hAnsi="Courier New" w:cs="Courier New"/>
+          <w:color w:val="7A7E85"/>
+          <w:kern w:val="0"/>
+          <w:sz w:val="20"/>
+          <w:szCs w:val="20"/>
+          <w:lang w:eastAsia="es-MX"/>
+          <w14:ligatures w14:val="none"/>
+        </w:rPr>
+        <w:br/>
+        <w:t>}</w:t>
+      </w:r>
+    </w:p>
+    <w:p>
+      <w:pPr>
+        <w:jc w:val="both"/>
       </w:pPr>
     </w:p>
     <w:sectPr>
@@ -12295,6 +12917,60 @@
       <w:iCs/>
     </w:rPr>
   </w:style>
+  <w:style w:type="paragraph" w:styleId="HTMLconformatoprevio">
+    <w:name w:val="HTML Preformatted"/>
+    <w:basedOn w:val="Normal"/>
+    <w:link w:val="HTMLconformatoprevioCar"/>
+    <w:uiPriority w:val="99"/>
+    <w:semiHidden/>
+    <w:unhideWhenUsed/>
+    <w:rsid w:val="008A5611"/>
+    <w:pPr>
+      <w:tabs>
+        <w:tab w:val="left" w:pos="916"/>
+        <w:tab w:val="left" w:pos="1832"/>
+        <w:tab w:val="left" w:pos="2748"/>
+        <w:tab w:val="left" w:pos="3664"/>
+        <w:tab w:val="left" w:pos="4580"/>
+        <w:tab w:val="left" w:pos="5496"/>
+        <w:tab w:val="left" w:pos="6412"/>
+        <w:tab w:val="left" w:pos="7328"/>
+        <w:tab w:val="left" w:pos="8244"/>
+        <w:tab w:val="left" w:pos="9160"/>
+        <w:tab w:val="left" w:pos="10076"/>
+        <w:tab w:val="left" w:pos="10992"/>
+        <w:tab w:val="left" w:pos="11908"/>
+        <w:tab w:val="left" w:pos="12824"/>
+        <w:tab w:val="left" w:pos="13740"/>
+        <w:tab w:val="left" w:pos="14656"/>
+      </w:tabs>
+      <w:spacing w:after="0" w:line="240" w:lineRule="auto"/>
+    </w:pPr>
+    <w:rPr>
+      <w:rFonts w:ascii="Courier New" w:eastAsia="Times New Roman" w:hAnsi="Courier New" w:cs="Courier New"/>
+      <w:kern w:val="0"/>
+      <w:sz w:val="20"/>
+      <w:szCs w:val="20"/>
+      <w:lang w:eastAsia="es-MX"/>
+      <w14:ligatures w14:val="none"/>
+    </w:rPr>
+  </w:style>
+  <w:style w:type="character" w:customStyle="1" w:styleId="HTMLconformatoprevioCar">
+    <w:name w:val="HTML con formato previo Car"/>
+    <w:basedOn w:val="Fuentedeprrafopredeter"/>
+    <w:link w:val="HTMLconformatoprevio"/>
+    <w:uiPriority w:val="99"/>
+    <w:semiHidden/>
+    <w:rsid w:val="008A5611"/>
+    <w:rPr>
+      <w:rFonts w:ascii="Courier New" w:eastAsia="Times New Roman" w:hAnsi="Courier New" w:cs="Courier New"/>
+      <w:kern w:val="0"/>
+      <w:sz w:val="20"/>
+      <w:szCs w:val="20"/>
+      <w:lang w:eastAsia="es-MX"/>
+      <w14:ligatures w14:val="none"/>
+    </w:rPr>
+  </w:style>
 </w:styles>
 </file>
 

</xml_diff>